<commit_message>
Updated document with latency measurements on AWS
work-items: #26683
git-tfs-id: [https://sede-pt-ce2.visualstudio.com/DefaultCollection]$/Basin Modeling/IBS/Trunk;C43858
</commit_message>
<xml_diff>
--- a/development/applications/4DPrototype/docs/4D WebViewer prototype.docx
+++ b/development/applications/4DPrototype/docs/4D WebViewer prototype.docx
@@ -1477,7 +1477,7 @@
           <w:lang w:val="en-US"/>
         </w:rPr>
         <w:pict>
-          <v:shape id="_x0000_i1026" type="#_x0000_t75" style="width:451.4pt;height:149pt">
+          <v:shape id="_x0000_i1026" type="#_x0000_t75" style="width:451.35pt;height:148.85pt">
             <v:imagedata croptop="-65520f" cropbottom="65520f"/>
           </v:shape>
         </w:pict>
@@ -2048,7 +2048,7 @@
           <w:lang w:val="en-US"/>
         </w:rPr>
         <w:pict>
-          <v:shape id="_x0000_i1027" type="#_x0000_t75" style="width:451.4pt;height:251.05pt">
+          <v:shape id="_x0000_i1027" type="#_x0000_t75" style="width:451.35pt;height:251.1pt">
             <v:imagedata croptop="-65520f" cropbottom="65520f"/>
           </v:shape>
         </w:pict>
@@ -2574,7 +2574,7 @@
           <w:lang w:val="en-US"/>
         </w:rPr>
         <w:pict>
-          <v:shape id="_x0000_i1028" type="#_x0000_t75" style="width:344.95pt;height:126.45pt">
+          <v:shape id="_x0000_i1028" type="#_x0000_t75" style="width:344.85pt;height:126.45pt">
             <v:imagedata croptop="-65520f" cropbottom="65520f"/>
           </v:shape>
         </w:pict>
@@ -3907,21 +3907,7 @@
             <w:rStyle w:val="Hyperlink"/>
             <w:lang w:val="en-US"/>
           </w:rPr>
-          <w:t>MiSkinExt</w:t>
-        </w:r>
-        <w:r>
-          <w:rPr>
-            <w:rStyle w:val="Hyperlink"/>
-            <w:lang w:val="en-US"/>
-          </w:rPr>
-          <w:t>r</w:t>
-        </w:r>
-        <w:r>
-          <w:rPr>
-            <w:rStyle w:val="Hyperlink"/>
-            <w:lang w:val="en-US"/>
-          </w:rPr>
-          <w:t>actUnstructuredIjk</w:t>
+          <w:t>MiSkinExtractUnstructuredIjk</w:t>
         </w:r>
       </w:hyperlink>
       <w:r>
@@ -4261,29 +4247,34 @@
       <w:pPr>
         <w:rPr>
           <w:b/>
+          <w:lang w:val="en-US"/>
         </w:rPr>
       </w:pPr>
       <w:r>
         <w:rPr>
           <w:b/>
+          <w:lang w:val="en-US"/>
         </w:rPr>
         <w:t>T</w:t>
       </w:r>
       <w:r>
         <w:rPr>
           <w:b/>
+          <w:lang w:val="en-US"/>
         </w:rPr>
         <w:t>arget</w:t>
       </w:r>
       <w:r>
         <w:rPr>
           <w:b/>
+          <w:lang w:val="en-US"/>
         </w:rPr>
         <w:t>:</w:t>
       </w:r>
       <w:r>
         <w:rPr>
           <w:b/>
+          <w:lang w:val="en-US"/>
         </w:rPr>
         <w:t xml:space="preserve"> 10fps</w:t>
       </w:r>
@@ -7908,11 +7899,13 @@
       <w:pPr>
         <w:rPr>
           <w:b/>
+          <w:lang w:val="en-US"/>
         </w:rPr>
       </w:pPr>
       <w:r>
         <w:rPr>
           <w:b/>
+          <w:lang w:val="en-US"/>
         </w:rPr>
         <w:t>Target: 10fps</w:t>
       </w:r>
@@ -9500,6 +9493,97 @@
         <w:rPr>
           <w:lang w:val="en-US"/>
         </w:rPr>
+        <w:t>Latency</w:t>
+      </w:r>
+    </w:p>
+    <w:p>
+      <w:pPr>
+        <w:rPr>
+          <w:lang w:val="en-US"/>
+        </w:rPr>
+      </w:pPr>
+      <w:r>
+        <w:rPr>
+          <w:lang w:val="en-US"/>
+        </w:rPr>
+        <w:t>In order to test latency in a real-world scenario, the server was installed on an Amazon Web Services instance containing</w:t>
+      </w:r>
+      <w:r>
+        <w:rPr>
+          <w:lang w:val="en-US"/>
+        </w:rPr>
+        <w:t xml:space="preserve"> a GPU. The instance type used is ‘</w:t>
+      </w:r>
+      <w:r>
+        <w:rPr>
+          <w:i/>
+          <w:lang w:val="en-US"/>
+        </w:rPr>
+        <w:t>g2.2xlarge’</w:t>
+      </w:r>
+      <w:r>
+        <w:rPr>
+          <w:lang w:val="en-US"/>
+        </w:rPr>
+        <w:t xml:space="preserve">, which has a Nvidia Grid K520 gpu on board (apparently similar to a GeForce 680). The </w:t>
+      </w:r>
+      <w:r>
+        <w:rPr>
+          <w:lang w:val="en-US"/>
+        </w:rPr>
+        <w:t>server machine is located in a European datacenter (presumably Ireland), and tests were carried out on Shell Rijswijks network.</w:t>
+      </w:r>
+    </w:p>
+    <w:p>
+      <w:pPr>
+        <w:rPr>
+          <w:lang w:val="en-US"/>
+        </w:rPr>
+      </w:pPr>
+      <w:r>
+        <w:rPr>
+          <w:lang w:val="en-US"/>
+        </w:rPr>
+        <w:t>The image size used in this test is 1620x840. Because this test focuses on latency, only the faster rendering modes were used (slices, and skin rendering without the grid lines). Measurements were done in javascript, by recording the timestamps when changing the ‘timestep’ slider, and receiving the resulting image.</w:t>
+      </w:r>
+    </w:p>
+    <w:p>
+      <w:pPr>
+        <w:rPr>
+          <w:lang w:val="en-US"/>
+        </w:rPr>
+      </w:pPr>
+      <w:r>
+        <w:rPr>
+          <w:lang w:val="en-US"/>
+        </w:rPr>
+        <w:t>The average latency hovered around 150ms. When interacting with the model (rotating), a sustained framerate of 13 fps was observed.</w:t>
+      </w:r>
+    </w:p>
+    <w:p>
+      <w:pPr>
+        <w:rPr>
+          <w:lang w:val="en-US"/>
+        </w:rPr>
+      </w:pPr>
+      <w:r>
+        <w:rPr>
+          <w:lang w:val="en-US"/>
+        </w:rPr>
+        <w:t>On a subjective level, the experience was quite acceptable.</w:t>
+      </w:r>
+    </w:p>
+    <w:p>
+      <w:pPr>
+        <w:pStyle w:val="Heading1"/>
+        <w:rPr>
+          <w:lang w:val="en-US"/>
+        </w:rPr>
+      </w:pPr>
+      <w:r>
+        <w:rPr>
+          <w:lang w:val="en-US"/>
+        </w:rPr>
         <w:t>Issues</w:t>
       </w:r>
     </w:p>
@@ -9585,7 +9669,14 @@
         <w:rPr>
           <w:lang w:val="en-US"/>
         </w:rPr>
-        <w:t xml:space="preserve">The prototype was built with the assumption that all data fits in memory. The size of the data that was used, while being the largest dataset available during testing, is still quite modest compared to the sizes mentioned in the requirements document (20 million cells for a large model, increasing to 750 million in the next 5 years). Already cases were encountered where even 64GB was not enough (see </w:t>
+        <w:t xml:space="preserve">The prototype was built with the assumption that all data fits in memory. The size of the data that was used, while being the largest dataset available during testing, is still quite modest compared to the sizes mentioned in the requirements document (20 million cells for a large model, increasing to </w:t>
+      </w:r>
+      <w:r>
+        <w:rPr>
+          <w:lang w:val="en-US"/>
+        </w:rPr>
+        <w:lastRenderedPageBreak/>
+        <w:t xml:space="preserve">750 million in the next 5 years). Already cases were encountered where even 64GB was not enough (see </w:t>
       </w:r>
       <w:r>
         <w:rPr>
@@ -9774,7 +9865,6 @@
         <w:rPr>
           <w:lang w:val="en-US"/>
         </w:rPr>
-        <w:lastRenderedPageBreak/>
         <w:t>Conclusion</w:t>
       </w:r>
       <w:r>
@@ -11285,7 +11375,7 @@
 </file>
 
 <file path=customXml/itemProps1.xml><?xml version="1.0" encoding="utf-8"?>
-<ds:datastoreItem xmlns:ds="http://schemas.openxmlformats.org/officeDocument/2006/customXml" ds:itemID="{1EE7B66C-0C90-4070-908D-6C06840D6845}">
+<ds:datastoreItem xmlns:ds="http://schemas.openxmlformats.org/officeDocument/2006/customXml" ds:itemID="{E7244484-CFE5-4B8B-BF52-2BDE32ACEB1F}">
   <ds:schemaRefs>
     <ds:schemaRef ds:uri="http://schemas.openxmlformats.org/officeDocument/2006/bibliography"/>
   </ds:schemaRefs>

</xml_diff>